<commit_message>
bug fix slot controller. ma ci sono ancora bug
</commit_message>
<xml_diff>
--- a/consegna progetto.docx
+++ b/consegna progetto.docx
@@ -263,6 +263,9 @@
     </w:p>
     <w:p>
       <w:r>
+        <w:rPr>
+          <w:highlight w:val="yellow"/>
+        </w:rPr>
         <w:t>Si chiede dunque di creare delle API che consentano di:</w:t>
       </w:r>
     </w:p>
@@ -489,11 +492,20 @@
           <w:ilvl w:val="0"/>
           <w:numId w:val="13"/>
         </w:numPr>
-      </w:pPr>
-      <w:r>
+        <w:rPr>
+          <w:highlight w:val="yellow"/>
+        </w:rPr>
+      </w:pPr>
+      <w:r>
+        <w:rPr>
+          <w:highlight w:val="yellow"/>
+        </w:rPr>
         <w:t>Scalare il credito di u</w:t>
       </w:r>
       <w:r>
+        <w:rPr>
+          <w:highlight w:val="yellow"/>
+        </w:rPr>
         <w:t>n utente al momento della “prenotazione” dello slot. Restituire il credito se viene effettuata la cancellazione entro i tempi stabiliti</w:t>
       </w:r>
     </w:p>
@@ -758,12 +770,21 @@
     </w:p>
     <w:p>
       <w:r>
+        <w:rPr>
+          <w:highlight w:val="yellow"/>
+        </w:rPr>
         <w:t>Prevedere una rotta per l’utente con ruolo admin che consenta di effettuare la ricarica per un utente fornendo il nuovo “credito” (</w:t>
       </w:r>
       <w:r>
+        <w:rPr>
+          <w:highlight w:val="yellow"/>
+        </w:rPr>
         <w:t>rotta autenticata</w:t>
       </w:r>
       <w:r>
+        <w:rPr>
+          <w:highlight w:val="yellow"/>
+        </w:rPr>
         <w:t xml:space="preserve"> mediante JWT).</w:t>
       </w:r>
     </w:p>

</xml_diff>

<commit_message>
transazioni tra consumer correnttamente funzionanti, inserire data e ora transazione
</commit_message>
<xml_diff>
--- a/consegna progetto.docx
+++ b/consegna progetto.docx
@@ -276,11 +276,20 @@
           <w:ilvl w:val="0"/>
           <w:numId w:val="13"/>
         </w:numPr>
-      </w:pPr>
-      <w:r>
+        <w:rPr>
+          <w:strike/>
+        </w:rPr>
+      </w:pPr>
+      <w:r>
+        <w:rPr>
+          <w:strike/>
+        </w:rPr>
         <w:t>Creare un nuovo produttore specificando quanto necessario</w:t>
       </w:r>
       <w:r>
+        <w:rPr>
+          <w:strike/>
+        </w:rPr>
         <w:t>. I seguenti campi sono obbligatori.</w:t>
       </w:r>
     </w:p>
@@ -291,8 +300,14 @@
           <w:ilvl w:val="1"/>
           <w:numId w:val="13"/>
         </w:numPr>
-      </w:pPr>
-      <w:r>
+        <w:rPr>
+          <w:strike/>
+        </w:rPr>
+      </w:pPr>
+      <w:r>
+        <w:rPr>
+          <w:strike/>
+        </w:rPr>
         <w:t>Tipologia energia erogata</w:t>
       </w:r>
     </w:p>
@@ -303,8 +318,14 @@
           <w:ilvl w:val="1"/>
           <w:numId w:val="13"/>
         </w:numPr>
-      </w:pPr>
-      <w:r>
+        <w:rPr>
+          <w:strike/>
+        </w:rPr>
+      </w:pPr>
+      <w:r>
+        <w:rPr>
+          <w:strike/>
+        </w:rPr>
         <w:t>Quantitativo massimo erogabile per ogni fascia oraria</w:t>
       </w:r>
     </w:p>
@@ -315,11 +336,20 @@
           <w:ilvl w:val="1"/>
           <w:numId w:val="13"/>
         </w:numPr>
-      </w:pPr>
-      <w:r>
+        <w:rPr>
+          <w:strike/>
+        </w:rPr>
+      </w:pPr>
+      <w:r>
+        <w:rPr>
+          <w:strike/>
+        </w:rPr>
         <w:t>Costo energia per ogni kWh</w:t>
       </w:r>
       <w:r>
+        <w:rPr>
+          <w:strike/>
+        </w:rPr>
         <w:t xml:space="preserve"> (token; non necessariamente di tipo intero)</w:t>
       </w:r>
     </w:p>
@@ -330,37 +360,55 @@
           <w:ilvl w:val="1"/>
           <w:numId w:val="13"/>
         </w:numPr>
-      </w:pPr>
-      <w:r>
+        <w:rPr>
+          <w:strike/>
+        </w:rPr>
+      </w:pPr>
+      <w:r>
+        <w:rPr>
+          <w:strike/>
+        </w:rPr>
         <w:t>Emissione di CO</w:t>
       </w:r>
       <w:r>
         <w:rPr>
+          <w:strike/>
           <w:vertAlign w:val="subscript"/>
         </w:rPr>
         <w:t>2</w:t>
       </w:r>
       <w:r>
+        <w:rPr>
+          <w:strike/>
+        </w:rPr>
         <w:t xml:space="preserve"> in termini di g CO</w:t>
       </w:r>
       <w:r>
         <w:rPr>
+          <w:strike/>
           <w:vertAlign w:val="subscript"/>
         </w:rPr>
         <w:t>2</w:t>
       </w:r>
       <w:r>
+        <w:rPr>
+          <w:strike/>
+        </w:rPr>
         <w:t xml:space="preserve">/kWh (es. </w:t>
       </w:r>
       <w:hyperlink r:id="rId9" w:history="1">
         <w:r>
           <w:rPr>
             <w:rStyle w:val="Collegamentoipertestuale"/>
+            <w:strike/>
           </w:rPr>
           <w:t>https://www.isprambiente.gov.it/files2020/pubblicazioni/rapporti/Rapporto317_2020.pdf</w:t>
         </w:r>
       </w:hyperlink>
       <w:r>
+        <w:rPr>
+          <w:strike/>
+        </w:rPr>
         <w:t xml:space="preserve"> pag. 28)</w:t>
       </w:r>
     </w:p>
@@ -371,11 +419,20 @@
           <w:ilvl w:val="0"/>
           <w:numId w:val="13"/>
         </w:numPr>
-      </w:pPr>
-      <w:r>
+        <w:rPr>
+          <w:strike/>
+        </w:rPr>
+      </w:pPr>
+      <w:r>
+        <w:rPr>
+          <w:strike/>
+        </w:rPr>
         <w:t>Creare un nuovo consumatore. I campi sono a scelta degli studenti</w:t>
       </w:r>
       <w:r>
+        <w:rPr>
+          <w:strike/>
+        </w:rPr>
         <w:t>, ma deve essere previsto un valore inziale di credito.</w:t>
       </w:r>
     </w:p>
@@ -386,18 +443,33 @@
           <w:ilvl w:val="0"/>
           <w:numId w:val="13"/>
         </w:numPr>
-      </w:pPr>
-      <w:r>
+        <w:rPr>
+          <w:strike/>
+        </w:rPr>
+      </w:pPr>
+      <w:r>
+        <w:rPr>
+          <w:strike/>
+        </w:rPr>
         <w:lastRenderedPageBreak/>
         <w:t>Aggiornare i quantitativi erogabili per ogni fascia oraria</w:t>
       </w:r>
       <w:r>
+        <w:rPr>
+          <w:strike/>
+        </w:rPr>
         <w:t xml:space="preserve"> da un </w:t>
       </w:r>
       <w:r>
+        <w:rPr>
+          <w:strike/>
+        </w:rPr>
         <w:t>produttore</w:t>
       </w:r>
       <w:r>
+        <w:rPr>
+          <w:strike/>
+        </w:rPr>
         <w:t>.</w:t>
       </w:r>
     </w:p>
@@ -408,8 +480,14 @@
           <w:ilvl w:val="0"/>
           <w:numId w:val="13"/>
         </w:numPr>
-      </w:pPr>
-      <w:r>
+        <w:rPr>
+          <w:strike/>
+        </w:rPr>
+      </w:pPr>
+      <w:r>
+        <w:rPr>
+          <w:strike/>
+        </w:rPr>
         <w:t>Aggiornare i costi dell’energia associati a una o più fasce orarie del produttore.</w:t>
       </w:r>
     </w:p>
@@ -493,17 +571,20 @@
           <w:numId w:val="13"/>
         </w:numPr>
         <w:rPr>
+          <w:strike/>
           <w:highlight w:val="yellow"/>
         </w:rPr>
       </w:pPr>
       <w:r>
         <w:rPr>
+          <w:strike/>
           <w:highlight w:val="yellow"/>
         </w:rPr>
         <w:t>Scalare il credito di u</w:t>
       </w:r>
       <w:r>
         <w:rPr>
+          <w:strike/>
           <w:highlight w:val="yellow"/>
         </w:rPr>
         <w:t>n utente al momento della “prenotazione” dello slot. Restituire il credito se viene effettuata la cancellazione entro i tempi stabiliti</w:t>

</xml_diff>

<commit_message>
inziato sviluppo richiesta di modifica per una prenotazione aka slot
</commit_message>
<xml_diff>
--- a/consegna progetto.docx
+++ b/consegna progetto.docx
@@ -212,6 +212,9 @@
     </w:p>
     <w:p>
       <w:r>
+        <w:rPr>
+          <w:highlight w:val="green"/>
+        </w:rPr>
         <w:t>Un compratore può acquistare energia da uno o più venditori per un giorno. Per una fascia oraria un compratore può comprare solo da un produttore.</w:t>
       </w:r>
       <w:r>
@@ -498,8 +501,14 @@
           <w:ilvl w:val="0"/>
           <w:numId w:val="13"/>
         </w:numPr>
-      </w:pPr>
-      <w:r>
+        <w:rPr>
+          <w:strike/>
+        </w:rPr>
+      </w:pPr>
+      <w:r>
+        <w:rPr>
+          <w:strike/>
+        </w:rPr>
         <w:t>Dare la possibilità ad un consumatore di riservare uno slot per il giorno seguente in una fascia oraria. L’acquisto minimo è di 0.1kWh</w:t>
       </w:r>
     </w:p>
@@ -513,12 +522,14 @@
         <w:rPr>
           <w:b/>
           <w:bCs/>
+          <w:highlight w:val="green"/>
         </w:rPr>
       </w:pPr>
       <w:r>
         <w:rPr>
           <w:b/>
           <w:bCs/>
+          <w:highlight w:val="green"/>
         </w:rPr>
         <w:t xml:space="preserve">Dare la possibilità ad un consumatore di modificare (anche </w:t>
       </w:r>
@@ -526,6 +537,7 @@
         <w:rPr>
           <w:b/>
           <w:bCs/>
+          <w:highlight w:val="green"/>
           <w:u w:val="single"/>
         </w:rPr>
         <w:t>cancellare, ovvero imponendo una quantità parti a zero</w:t>
@@ -534,6 +546,7 @@
         <w:rPr>
           <w:b/>
           <w:bCs/>
+          <w:highlight w:val="green"/>
         </w:rPr>
         <w:t>) i quantitativi richiesti per uno o più slot.</w:t>
       </w:r>
@@ -541,6 +554,7 @@
         <w:rPr>
           <w:b/>
           <w:bCs/>
+          <w:highlight w:val="green"/>
         </w:rPr>
         <w:t xml:space="preserve"> Se la cancellazione avviene prima delle 24h allora non vi sono costi; se avviene in un periodo temporale inferiore o uguale alle 24 viene addebitato l’intero costo.</w:t>
       </w:r>

</xml_diff>